<commit_message>
Added README file, updated lab notebook
</commit_message>
<xml_diff>
--- a/RSF lab notebook.docx
+++ b/RSF lab notebook.docx
@@ -408,7 +408,15 @@
         <w:t xml:space="preserve">I’m interested to try writing my manuscript as an r markdown file. </w:t>
       </w:r>
       <w:r>
-        <w:t xml:space="preserve">One of the biggest barriers seems to be sharing with collaborators, but apparently rmd files can be knit as a word document: </w:t>
+        <w:t xml:space="preserve">One of the biggest barriers seems to be sharing with collaborators, but apparently </w:t>
+      </w:r>
+      <w:proofErr w:type="spellStart"/>
+      <w:r>
+        <w:t>rmd</w:t>
+      </w:r>
+      <w:proofErr w:type="spellEnd"/>
+      <w:r>
+        <w:t xml:space="preserve"> files can be knit as a word document: </w:t>
       </w:r>
       <w:r>
         <w:t>https://rmarkdown.rstudio.com/articles_docx.html</w:t>
@@ -717,18 +725,96 @@
     </w:p>
     <w:p>
       <w:r>
-        <w:t>-Could use GUI or Bash. I think for now I will use Bash since that’s what I learned before and what I know I have good instructions for. Maybe when I’m ready I can write down a list of the commands that I would use regularly when committing etc</w:t>
-      </w:r>
-    </w:p>
-    <w:p>
-      <w:r>
-        <w:t>-Created a .gitignore file. Set it up to ignore everything that is in the “</w:t>
-      </w:r>
+        <w:t xml:space="preserve">-Could use GUI or Bash. I think for now I will use Bash since that’s what I learned before and what I know I have good instructions for. Maybe when I’m ready I can write down a list of the commands that I would use regularly when committing </w:t>
+      </w:r>
+      <w:proofErr w:type="spellStart"/>
+      <w:r>
+        <w:t>etc</w:t>
+      </w:r>
+      <w:proofErr w:type="spellEnd"/>
+    </w:p>
+    <w:p>
+      <w:r>
+        <w:t>-Created a .</w:t>
+      </w:r>
+      <w:proofErr w:type="spellStart"/>
+      <w:r>
+        <w:t>gitignore</w:t>
+      </w:r>
+      <w:proofErr w:type="spellEnd"/>
+      <w:r>
+        <w:t xml:space="preserve"> file. Set it up to ignore everything that is in the “data” folder</w:t>
+      </w:r>
+    </w:p>
+    <w:p>
+      <w:r>
+        <w:t xml:space="preserve">-what adding all of the files that I had in the repository (at this point, just folders, r project files, and the git ignore file), I got the following warning message from git bash. I am going to ignore it based on what I read on the internet. </w:t>
+      </w:r>
+    </w:p>
+    <w:p/>
+    <w:p>
+      <w:pPr>
+        <w:autoSpaceDE w:val="0"/>
+        <w:autoSpaceDN w:val="0"/>
+        <w:adjustRightInd w:val="0"/>
+        <w:spacing w:after="0" w:line="240" w:lineRule="auto"/>
+        <w:rPr>
+          <w:rFonts w:ascii="Lucida Console" w:hAnsi="Lucida Console" w:cs="Lucida Console"/>
+          <w:sz w:val="18"/>
+          <w:szCs w:val="18"/>
+        </w:rPr>
+      </w:pPr>
+      <w:r>
+        <w:rPr>
+          <w:rFonts w:ascii="Lucida Console" w:hAnsi="Lucida Console" w:cs="Lucida Console"/>
+          <w:sz w:val="18"/>
+          <w:szCs w:val="18"/>
+        </w:rPr>
+        <w:t>warning: LF will be replaced by CRLF in .</w:t>
+      </w:r>
+      <w:proofErr w:type="spellStart"/>
+      <w:r>
+        <w:rPr>
+          <w:rFonts w:ascii="Lucida Console" w:hAnsi="Lucida Console" w:cs="Lucida Console"/>
+          <w:sz w:val="18"/>
+          <w:szCs w:val="18"/>
+        </w:rPr>
+        <w:t>Rhistory</w:t>
+      </w:r>
+      <w:proofErr w:type="spellEnd"/>
+      <w:r>
+        <w:rPr>
+          <w:rFonts w:ascii="Lucida Console" w:hAnsi="Lucida Console" w:cs="Lucida Console"/>
+          <w:sz w:val="18"/>
+          <w:szCs w:val="18"/>
+        </w:rPr>
+        <w:t>.</w:t>
+      </w:r>
+    </w:p>
+    <w:p>
+      <w:pPr>
+        <w:autoSpaceDE w:val="0"/>
+        <w:autoSpaceDN w:val="0"/>
+        <w:adjustRightInd w:val="0"/>
+        <w:spacing w:after="0" w:line="240" w:lineRule="auto"/>
+        <w:rPr>
+          <w:rFonts w:ascii="Lucida Console" w:hAnsi="Lucida Console" w:cs="Lucida Console"/>
+          <w:sz w:val="18"/>
+          <w:szCs w:val="18"/>
+        </w:rPr>
+      </w:pPr>
+      <w:r>
+        <w:rPr>
+          <w:rFonts w:ascii="Lucida Console" w:hAnsi="Lucida Console" w:cs="Lucida Console"/>
+          <w:sz w:val="18"/>
+          <w:szCs w:val="18"/>
+        </w:rPr>
+        <w:t>The file will have its original line endings in your working directory</w:t>
+      </w:r>
+    </w:p>
+    <w:p>
       <w:bookmarkStart w:id="0" w:name="_GoBack"/>
       <w:bookmarkEnd w:id="0"/>
-      <w:r>
-        <w:t>data” folder</w:t>
-      </w:r>
     </w:p>
     <w:p/>
     <w:sectPr>

</xml_diff>

<commit_message>
Added and started developing PRISM data cleaning script
</commit_message>
<xml_diff>
--- a/RSF lab notebook.docx
+++ b/RSF lab notebook.docx
@@ -4,27 +4,112 @@
   <w:body>
     <w:p>
       <w:pPr>
-        <w:rPr>
-          <w:b/>
-        </w:rPr>
-      </w:pPr>
-      <w:r>
-        <w:rPr>
-          <w:b/>
-        </w:rPr>
+        <w:pStyle w:val="Title"/>
+      </w:pPr>
+      <w:r>
+        <w:t>Reference notes</w:t>
+      </w:r>
+    </w:p>
+    <w:p>
+      <w:pPr>
+        <w:pStyle w:val="Heading1"/>
+      </w:pPr>
+      <w:r>
+        <w:t>Basic Git workflow</w:t>
+      </w:r>
+    </w:p>
+    <w:p>
+      <w:r>
+        <w:t>https://swcarpentry.github.io/git-novice/reference</w:t>
+      </w:r>
+    </w:p>
+    <w:p>
+      <w:r>
+        <w:t>--- open git bash on desired folder</w:t>
+      </w:r>
+      <w:r>
+        <w:t xml:space="preserve"> (i.e. Version 2 - Manuscript)</w:t>
+      </w:r>
+    </w:p>
+    <w:p>
+      <w:bookmarkStart w:id="0" w:name="_GoBack"/>
+      <w:bookmarkEnd w:id="0"/>
+    </w:p>
+    <w:p>
+      <w:r>
+        <w:t>&gt; git status</w:t>
+      </w:r>
+    </w:p>
+    <w:p>
+      <w:r>
+        <w:t>&gt; git add .</w:t>
+      </w:r>
+    </w:p>
+    <w:p>
+      <w:r>
+        <w:t>&gt; git commit</w:t>
+      </w:r>
+    </w:p>
+    <w:p>
+      <w:r>
+        <w:t>&gt; git status</w:t>
+      </w:r>
+    </w:p>
+    <w:p>
+      <w:r>
+        <w:t>&gt; git push origin master</w:t>
+      </w:r>
+    </w:p>
+    <w:p/>
+    <w:p>
+      <w:r>
+        <w:t>&gt; nano file.txt    } open in a text editor</w:t>
+      </w:r>
+    </w:p>
+    <w:p>
+      <w:r>
+        <w:t xml:space="preserve">&gt; cd .   } change directory to parent folder? </w:t>
+      </w:r>
+    </w:p>
+    <w:p>
+      <w:r>
+        <w:t>&gt; ls -a   } list all contents of the folder, -a show all including hidden folders</w:t>
+      </w:r>
+    </w:p>
+    <w:p>
+      <w:pPr>
+        <w:pStyle w:val="Heading1"/>
+      </w:pPr>
+    </w:p>
+    <w:p/>
+    <w:p/>
+    <w:p>
+      <w:pPr>
+        <w:pStyle w:val="Title"/>
+      </w:pPr>
+      <w:r>
+        <w:t>Lab notebook</w:t>
+      </w:r>
+    </w:p>
+    <w:p>
+      <w:pPr>
+        <w:pStyle w:val="Heading1"/>
+        <w:rPr>
+          <w:b w:val="0"/>
+        </w:rPr>
+      </w:pPr>
+      <w:r>
         <w:t xml:space="preserve">Nov 14 </w:t>
       </w:r>
     </w:p>
     <w:p>
       <w:pPr>
-        <w:rPr>
-          <w:b/>
-        </w:rPr>
-      </w:pPr>
-      <w:r>
-        <w:rPr>
-          <w:b/>
-        </w:rPr>
+        <w:pStyle w:val="Heading2"/>
+        <w:rPr>
+          <w:b w:val="0"/>
+        </w:rPr>
+      </w:pPr>
+      <w:r>
         <w:t>Notes about project structuring</w:t>
       </w:r>
     </w:p>
@@ -210,6 +295,7 @@
           <w:szCs w:val="24"/>
           <w:lang w:eastAsia="en-CA"/>
         </w:rPr>
+        <w:lastRenderedPageBreak/>
         <w:t>In practice, therefore, the scripts that I write tend to fall into these four categories:</w:t>
       </w:r>
     </w:p>
@@ -408,15 +494,7 @@
         <w:t xml:space="preserve">I’m interested to try writing my manuscript as an r markdown file. </w:t>
       </w:r>
       <w:r>
-        <w:t xml:space="preserve">One of the biggest barriers seems to be sharing with collaborators, but apparently </w:t>
-      </w:r>
-      <w:proofErr w:type="spellStart"/>
-      <w:r>
-        <w:t>rmd</w:t>
-      </w:r>
-      <w:proofErr w:type="spellEnd"/>
-      <w:r>
-        <w:t xml:space="preserve"> files can be knit as a word document: </w:t>
+        <w:t xml:space="preserve">One of the biggest barriers seems to be sharing with collaborators, but apparently rmd files can be knit as a word document: </w:t>
       </w:r>
       <w:r>
         <w:t>https://rmarkdown.rstudio.com/articles_docx.html</w:t>
@@ -424,10 +502,10 @@
     </w:p>
     <w:p/>
     <w:p>
-      <w:r>
-        <w:rPr>
-          <w:b/>
-        </w:rPr>
+      <w:pPr>
+        <w:pStyle w:val="Heading2"/>
+      </w:pPr>
+      <w:r>
         <w:t>Setting up Git</w:t>
       </w:r>
     </w:p>
@@ -482,29 +560,7 @@
             <w:u w:val="single"/>
             <w:lang w:eastAsia="en-CA"/>
           </w:rPr>
-          <w:t>https://swcarpentr</w:t>
-        </w:r>
-        <w:r>
-          <w:rPr>
-            <w:rFonts w:ascii="Arial" w:eastAsia="Times New Roman" w:hAnsi="Arial" w:cs="Arial"/>
-            <w:color w:val="0000FF"/>
-            <w:sz w:val="18"/>
-            <w:szCs w:val="18"/>
-            <w:u w:val="single"/>
-            <w:lang w:eastAsia="en-CA"/>
-          </w:rPr>
-          <w:t>y</w:t>
-        </w:r>
-        <w:r>
-          <w:rPr>
-            <w:rFonts w:ascii="Arial" w:eastAsia="Times New Roman" w:hAnsi="Arial" w:cs="Arial"/>
-            <w:color w:val="0000FF"/>
-            <w:sz w:val="18"/>
-            <w:szCs w:val="18"/>
-            <w:u w:val="single"/>
-            <w:lang w:eastAsia="en-CA"/>
-          </w:rPr>
-          <w:t>.github.io/git-novice/reference</w:t>
+          <w:t>https://swcarpentry.github.io/git-novice/reference</w:t>
         </w:r>
       </w:hyperlink>
     </w:p>
@@ -529,29 +585,7 @@
             <w:u w:val="single"/>
             <w:lang w:eastAsia="en-CA"/>
           </w:rPr>
-          <w:t>https://www.atlas</w:t>
-        </w:r>
-        <w:r>
-          <w:rPr>
-            <w:rFonts w:ascii="Arial" w:eastAsia="Times New Roman" w:hAnsi="Arial" w:cs="Arial"/>
-            <w:color w:val="0000FF"/>
-            <w:sz w:val="18"/>
-            <w:szCs w:val="18"/>
-            <w:u w:val="single"/>
-            <w:lang w:eastAsia="en-CA"/>
-          </w:rPr>
-          <w:t>s</w:t>
-        </w:r>
-        <w:r>
-          <w:rPr>
-            <w:rFonts w:ascii="Arial" w:eastAsia="Times New Roman" w:hAnsi="Arial" w:cs="Arial"/>
-            <w:color w:val="0000FF"/>
-            <w:sz w:val="18"/>
-            <w:szCs w:val="18"/>
-            <w:u w:val="single"/>
-            <w:lang w:eastAsia="en-CA"/>
-          </w:rPr>
-          <w:t>ian.com/git</w:t>
+          <w:t>https://www.atlassian.com/git</w:t>
         </w:r>
       </w:hyperlink>
       <w:r>
@@ -725,25 +759,13 @@
     </w:p>
     <w:p>
       <w:r>
-        <w:t xml:space="preserve">-Could use GUI or Bash. I think for now I will use Bash since that’s what I learned before and what I know I have good instructions for. Maybe when I’m ready I can write down a list of the commands that I would use regularly when committing </w:t>
-      </w:r>
-      <w:proofErr w:type="spellStart"/>
-      <w:r>
-        <w:t>etc</w:t>
-      </w:r>
-      <w:proofErr w:type="spellEnd"/>
-    </w:p>
-    <w:p>
-      <w:r>
-        <w:t>-Created a .</w:t>
-      </w:r>
-      <w:proofErr w:type="spellStart"/>
-      <w:r>
-        <w:t>gitignore</w:t>
-      </w:r>
-      <w:proofErr w:type="spellEnd"/>
-      <w:r>
-        <w:t xml:space="preserve"> file. Set it up to ignore everything that is in the “data” folder</w:t>
+        <w:lastRenderedPageBreak/>
+        <w:t>-Could use GUI or Bash. I think for now I will use Bash since that’s what I learned before and what I know I have good instructions for. Maybe when I’m ready I can write down a list of the commands that I would use regularly when committing etc</w:t>
+      </w:r>
+    </w:p>
+    <w:p>
+      <w:r>
+        <w:t>-Created a .gitignore file. Set it up to ignore everything that is in the “data” folder</w:t>
       </w:r>
     </w:p>
     <w:p>
@@ -770,25 +792,7 @@
           <w:sz w:val="18"/>
           <w:szCs w:val="18"/>
         </w:rPr>
-        <w:t>warning: LF will be replaced by CRLF in .</w:t>
-      </w:r>
-      <w:proofErr w:type="spellStart"/>
-      <w:r>
-        <w:rPr>
-          <w:rFonts w:ascii="Lucida Console" w:hAnsi="Lucida Console" w:cs="Lucida Console"/>
-          <w:sz w:val="18"/>
-          <w:szCs w:val="18"/>
-        </w:rPr>
-        <w:t>Rhistory</w:t>
-      </w:r>
-      <w:proofErr w:type="spellEnd"/>
-      <w:r>
-        <w:rPr>
-          <w:rFonts w:ascii="Lucida Console" w:hAnsi="Lucida Console" w:cs="Lucida Console"/>
-          <w:sz w:val="18"/>
-          <w:szCs w:val="18"/>
-        </w:rPr>
-        <w:t>.</w:t>
+        <w:t>warning: LF will be replaced by CRLF in .Rhistory.</w:t>
       </w:r>
     </w:p>
     <w:p>
@@ -812,10 +816,107 @@
         <w:t>The file will have its original line endings in your working directory</w:t>
       </w:r>
     </w:p>
-    <w:p>
-      <w:bookmarkStart w:id="0" w:name="_GoBack"/>
-      <w:bookmarkEnd w:id="0"/>
-    </w:p>
+    <w:p/>
+    <w:p>
+      <w:r>
+        <w:t>-set up and connected folder to a github repository</w:t>
+      </w:r>
+    </w:p>
+    <w:p>
+      <w:pPr>
+        <w:pStyle w:val="Heading1"/>
+      </w:pPr>
+    </w:p>
+    <w:p>
+      <w:pPr>
+        <w:pStyle w:val="Heading1"/>
+      </w:pPr>
+      <w:r>
+        <w:t>Nov 15, 2019</w:t>
+      </w:r>
+    </w:p>
+    <w:p/>
+    <w:p>
+      <w:pPr>
+        <w:pStyle w:val="Heading2"/>
+      </w:pPr>
+      <w:r>
+        <w:t>Setting up Git</w:t>
+      </w:r>
+    </w:p>
+    <w:p/>
+    <w:p>
+      <w:r>
+        <w:t>-added a README file</w:t>
+      </w:r>
+    </w:p>
+    <w:p>
+      <w:r>
+        <w:t>-did another commit/push of edits</w:t>
+      </w:r>
+    </w:p>
+    <w:p>
+      <w:r>
+        <w:t>-c</w:t>
+      </w:r>
+      <w:r>
+        <w:t>reated the reference notes at the beginning of this document</w:t>
+      </w:r>
+    </w:p>
+    <w:p/>
+    <w:p/>
+    <w:p>
+      <w:pPr>
+        <w:pStyle w:val="Heading1"/>
+      </w:pPr>
+      <w:r>
+        <w:t>Nov 19, 2019</w:t>
+      </w:r>
+    </w:p>
+    <w:p/>
+    <w:p>
+      <w:pPr>
+        <w:pStyle w:val="Heading2"/>
+      </w:pPr>
+      <w:r>
+        <w:t>Preparing PRISM data</w:t>
+      </w:r>
+    </w:p>
+    <w:p/>
+    <w:p>
+      <w:r>
+        <w:t>-added the new version of the raw prism data to data folder</w:t>
+      </w:r>
+      <w:r>
+        <w:t xml:space="preserve">: unedited excel file and CSV file with the top two rows that were full of Jennie and Isabelle’s comments removed. </w:t>
+      </w:r>
+    </w:p>
+    <w:p>
+      <w:r>
+        <w:t>-Laurent gave me his script for cleaning the PRISM data</w:t>
+      </w:r>
+    </w:p>
+    <w:p>
+      <w:r>
+        <w:t>-created a library script for attaching packages, user defined functions, defining objects that will be used regularly such as coordinate reference systems</w:t>
+      </w:r>
+    </w:p>
+    <w:p>
+      <w:r>
+        <w:t>-started</w:t>
+      </w:r>
+      <w:r>
+        <w:t xml:space="preserve"> working on a</w:t>
+      </w:r>
+      <w:r>
+        <w:t xml:space="preserve"> prism data cleaning script</w:t>
+      </w:r>
+      <w:r>
+        <w:t>, based on scripts Laurent and I have written already</w:t>
+      </w:r>
+    </w:p>
+    <w:p/>
+    <w:p/>
     <w:p/>
     <w:sectPr>
       <w:pgSz w:w="12240" w:h="15840"/>
@@ -1842,6 +1943,50 @@
     <w:name w:val="Normal"/>
     <w:qFormat/>
   </w:style>
+  <w:style w:type="paragraph" w:styleId="Heading1">
+    <w:name w:val="heading 1"/>
+    <w:basedOn w:val="Normal"/>
+    <w:next w:val="Normal"/>
+    <w:link w:val="Heading1Char"/>
+    <w:uiPriority w:val="9"/>
+    <w:qFormat/>
+    <w:rsid w:val="00D22D2D"/>
+    <w:pPr>
+      <w:keepNext/>
+      <w:keepLines/>
+      <w:spacing w:before="240" w:after="0"/>
+      <w:outlineLvl w:val="0"/>
+    </w:pPr>
+    <w:rPr>
+      <w:rFonts w:asciiTheme="majorHAnsi" w:eastAsiaTheme="majorEastAsia" w:hAnsiTheme="majorHAnsi" w:cstheme="majorBidi"/>
+      <w:b/>
+      <w:color w:val="2E74B5" w:themeColor="accent1" w:themeShade="BF"/>
+      <w:sz w:val="32"/>
+      <w:szCs w:val="32"/>
+    </w:rPr>
+  </w:style>
+  <w:style w:type="paragraph" w:styleId="Heading2">
+    <w:name w:val="heading 2"/>
+    <w:basedOn w:val="Normal"/>
+    <w:next w:val="Normal"/>
+    <w:link w:val="Heading2Char"/>
+    <w:uiPriority w:val="9"/>
+    <w:unhideWhenUsed/>
+    <w:qFormat/>
+    <w:rsid w:val="00D22D2D"/>
+    <w:pPr>
+      <w:keepNext/>
+      <w:keepLines/>
+      <w:spacing w:before="40" w:after="0"/>
+      <w:outlineLvl w:val="1"/>
+    </w:pPr>
+    <w:rPr>
+      <w:rFonts w:asciiTheme="majorHAnsi" w:eastAsiaTheme="majorEastAsia" w:hAnsiTheme="majorHAnsi" w:cstheme="majorBidi"/>
+      <w:b/>
+      <w:sz w:val="26"/>
+      <w:szCs w:val="26"/>
+    </w:rPr>
+  </w:style>
   <w:style w:type="character" w:default="1" w:styleId="DefaultParagraphFont">
     <w:name w:val="Default Paragraph Font"/>
     <w:uiPriority w:val="1"/>
@@ -1952,6 +2097,67 @@
     <w:name w:val="author-a-z85z8l93z74zpz76zhz65zz122zz90z64qz82z"/>
     <w:basedOn w:val="DefaultParagraphFont"/>
     <w:rsid w:val="000D701F"/>
+  </w:style>
+  <w:style w:type="character" w:customStyle="1" w:styleId="Heading1Char">
+    <w:name w:val="Heading 1 Char"/>
+    <w:basedOn w:val="DefaultParagraphFont"/>
+    <w:link w:val="Heading1"/>
+    <w:uiPriority w:val="9"/>
+    <w:rsid w:val="00D22D2D"/>
+    <w:rPr>
+      <w:rFonts w:asciiTheme="majorHAnsi" w:eastAsiaTheme="majorEastAsia" w:hAnsiTheme="majorHAnsi" w:cstheme="majorBidi"/>
+      <w:b/>
+      <w:color w:val="2E74B5" w:themeColor="accent1" w:themeShade="BF"/>
+      <w:sz w:val="32"/>
+      <w:szCs w:val="32"/>
+    </w:rPr>
+  </w:style>
+  <w:style w:type="character" w:customStyle="1" w:styleId="Heading2Char">
+    <w:name w:val="Heading 2 Char"/>
+    <w:basedOn w:val="DefaultParagraphFont"/>
+    <w:link w:val="Heading2"/>
+    <w:uiPriority w:val="9"/>
+    <w:rsid w:val="00D22D2D"/>
+    <w:rPr>
+      <w:rFonts w:asciiTheme="majorHAnsi" w:eastAsiaTheme="majorEastAsia" w:hAnsiTheme="majorHAnsi" w:cstheme="majorBidi"/>
+      <w:b/>
+      <w:sz w:val="26"/>
+      <w:szCs w:val="26"/>
+    </w:rPr>
+  </w:style>
+  <w:style w:type="paragraph" w:styleId="Title">
+    <w:name w:val="Title"/>
+    <w:basedOn w:val="Normal"/>
+    <w:next w:val="Normal"/>
+    <w:link w:val="TitleChar"/>
+    <w:uiPriority w:val="10"/>
+    <w:qFormat/>
+    <w:rsid w:val="00414975"/>
+    <w:pPr>
+      <w:spacing w:after="0" w:line="240" w:lineRule="auto"/>
+      <w:contextualSpacing/>
+    </w:pPr>
+    <w:rPr>
+      <w:rFonts w:asciiTheme="majorHAnsi" w:eastAsiaTheme="majorEastAsia" w:hAnsiTheme="majorHAnsi" w:cstheme="majorBidi"/>
+      <w:spacing w:val="-10"/>
+      <w:kern w:val="28"/>
+      <w:sz w:val="56"/>
+      <w:szCs w:val="56"/>
+    </w:rPr>
+  </w:style>
+  <w:style w:type="character" w:customStyle="1" w:styleId="TitleChar">
+    <w:name w:val="Title Char"/>
+    <w:basedOn w:val="DefaultParagraphFont"/>
+    <w:link w:val="Title"/>
+    <w:uiPriority w:val="10"/>
+    <w:rsid w:val="00414975"/>
+    <w:rPr>
+      <w:rFonts w:asciiTheme="majorHAnsi" w:eastAsiaTheme="majorEastAsia" w:hAnsiTheme="majorHAnsi" w:cstheme="majorBidi"/>
+      <w:spacing w:val="-10"/>
+      <w:kern w:val="28"/>
+      <w:sz w:val="56"/>
+      <w:szCs w:val="56"/>
+    </w:rPr>
   </w:style>
 </w:styles>
 </file>

</xml_diff>

<commit_message>
Trying to ignore temporary files created by microsoft word and R
</commit_message>
<xml_diff>
--- a/RSF lab notebook.docx
+++ b/RSF lab notebook.docx
@@ -1114,6 +1114,7 @@
         <w:t>, based on scripts Laurent and I have written already</w:t>
       </w:r>
     </w:p>
+    <w:p/>
     <w:p>
       <w:pPr>
         <w:pStyle w:val="Heading1"/>
@@ -1140,6 +1141,29 @@
     <w:p>
       <w:r>
         <w:t>-looking through columns I might want to find inconsistencies/surprises (recorded above)</w:t>
+      </w:r>
+    </w:p>
+    <w:p/>
+    <w:p>
+      <w:pPr>
+        <w:pStyle w:val="Heading1"/>
+      </w:pPr>
+      <w:r>
+        <w:t>Nov 21</w:t>
+      </w:r>
+      <w:r>
+        <w:t>, 2019</w:t>
+      </w:r>
+    </w:p>
+    <w:p/>
+    <w:p>
+      <w:r>
+        <w:t>TO DO: add files starting with ~ to my git ignore file, untrack and delete the the temp file of workbook from by directory</w:t>
+      </w:r>
+    </w:p>
+    <w:p>
+      <w:r>
+        <w:t>-make a plan of what I want to accomplish over the next week, break down into steps</w:t>
       </w:r>
       <w:bookmarkStart w:id="0" w:name="_GoBack"/>
       <w:bookmarkEnd w:id="0"/>
@@ -2796,6 +2820,7 @@
   <w:style w:type="character" w:default="1" w:styleId="DefaultParagraphFont">
     <w:name w:val="Default Paragraph Font"/>
     <w:uiPriority w:val="1"/>
+    <w:semiHidden/>
     <w:unhideWhenUsed/>
   </w:style>
   <w:style w:type="table" w:default="1" w:styleId="TableNormal">

</xml_diff>